<commit_message>
fix: erabilera kasuen dokumentazioa
</commit_message>
<xml_diff>
--- a/dokumentazioa/garapen_inguruneak/erabileraKasuak/ErabileraKasuak.docx
+++ b/dokumentazioa/garapen_inguruneak/erabileraKasuak/ErabileraKasuak.docx
@@ -14,8 +14,6 @@
           <w:lang w:val="es-ES" w:eastAsia="es-ES"/>
         </w:rPr>
       </w:pPr>
-      <w:bookmarkStart w:id="0" w:name="_GoBack"/>
-      <w:bookmarkEnd w:id="0"/>
       <w:proofErr w:type="spellStart"/>
       <w:r>
         <w:rPr>
@@ -5578,8 +5576,8 @@
       </w:tblPr>
       <w:tblGrid>
         <w:gridCol w:w="2665"/>
-        <w:gridCol w:w="1148"/>
-        <w:gridCol w:w="4671"/>
+        <w:gridCol w:w="1106"/>
+        <w:gridCol w:w="4713"/>
       </w:tblGrid>
       <w:tr>
         <w:trPr>
@@ -11536,7 +11534,7 @@
         <w:gridCol w:w="2888"/>
         <w:gridCol w:w="510"/>
         <w:gridCol w:w="510"/>
-        <w:gridCol w:w="3526"/>
+        <w:gridCol w:w="3024"/>
       </w:tblGrid>
       <w:tr>
         <w:trPr>
@@ -12632,7 +12630,7 @@
                 <w:szCs w:val="22"/>
                 <w:lang w:val="es-ES" w:eastAsia="es-ES"/>
               </w:rPr>
-              <w:t>1.1</w:t>
+              <w:t>2</w:t>
             </w:r>
           </w:p>
         </w:tc>
@@ -12719,311 +12717,6 @@
                 <w:lang w:val="es-ES" w:eastAsia="es-ES"/>
               </w:rPr>
               <w:t>bistaratzen</w:t>
-            </w:r>
-            <w:proofErr w:type="spellEnd"/>
-            <w:r>
-              <w:rPr>
-                <w:rFonts w:ascii="Arial" w:hAnsi="Arial" w:cs="Arial"/>
-                <w:color w:val="000000"/>
-                <w:sz w:val="22"/>
-                <w:szCs w:val="22"/>
-                <w:lang w:val="es-ES" w:eastAsia="es-ES"/>
-              </w:rPr>
-              <w:t xml:space="preserve"> da</w:t>
-            </w:r>
-          </w:p>
-        </w:tc>
-      </w:tr>
-      <w:tr>
-        <w:trPr>
-          <w:trHeight w:val="485"/>
-        </w:trPr>
-        <w:tc>
-          <w:tcPr>
-            <w:tcW w:w="0" w:type="auto"/>
-            <w:vMerge/>
-            <w:tcBorders>
-              <w:top w:val="single" w:sz="8" w:space="0" w:color="000000"/>
-              <w:left w:val="single" w:sz="8" w:space="0" w:color="000000"/>
-              <w:right w:val="single" w:sz="8" w:space="0" w:color="000000"/>
-            </w:tcBorders>
-            <w:vAlign w:val="center"/>
-            <w:hideMark/>
-          </w:tcPr>
-          <w:p>
-            <w:pPr>
-              <w:suppressAutoHyphens w:val="0"/>
-              <w:rPr>
-                <w:rFonts w:ascii="Times New Roman" w:hAnsi="Times New Roman" w:cs="Times New Roman"/>
-                <w:sz w:val="24"/>
-                <w:szCs w:val="24"/>
-                <w:lang w:val="es-ES" w:eastAsia="es-ES"/>
-              </w:rPr>
-            </w:pPr>
-          </w:p>
-        </w:tc>
-        <w:tc>
-          <w:tcPr>
-            <w:tcW w:w="0" w:type="auto"/>
-            <w:gridSpan w:val="2"/>
-            <w:tcBorders>
-              <w:top w:val="single" w:sz="8" w:space="0" w:color="000000"/>
-              <w:left w:val="single" w:sz="8" w:space="0" w:color="000000"/>
-              <w:bottom w:val="single" w:sz="8" w:space="0" w:color="000000"/>
-            </w:tcBorders>
-            <w:tcMar>
-              <w:top w:w="100" w:type="dxa"/>
-              <w:left w:w="80" w:type="dxa"/>
-              <w:bottom w:w="100" w:type="dxa"/>
-              <w:right w:w="80" w:type="dxa"/>
-            </w:tcMar>
-            <w:hideMark/>
-          </w:tcPr>
-          <w:p>
-            <w:pPr>
-              <w:suppressAutoHyphens w:val="0"/>
-              <w:spacing w:before="240" w:after="240"/>
-              <w:ind w:left="-20"/>
-              <w:rPr>
-                <w:rFonts w:ascii="Times New Roman" w:hAnsi="Times New Roman" w:cs="Times New Roman"/>
-                <w:sz w:val="24"/>
-                <w:szCs w:val="24"/>
-                <w:lang w:val="es-ES" w:eastAsia="es-ES"/>
-              </w:rPr>
-            </w:pPr>
-            <w:r>
-              <w:rPr>
-                <w:rFonts w:ascii="Arial" w:hAnsi="Arial" w:cs="Arial"/>
-                <w:color w:val="000000"/>
-                <w:sz w:val="22"/>
-                <w:szCs w:val="22"/>
-                <w:lang w:val="es-ES" w:eastAsia="es-ES"/>
-              </w:rPr>
-              <w:t>2</w:t>
-            </w:r>
-          </w:p>
-        </w:tc>
-        <w:tc>
-          <w:tcPr>
-            <w:tcW w:w="0" w:type="auto"/>
-            <w:tcBorders>
-              <w:top w:val="single" w:sz="8" w:space="0" w:color="000000"/>
-              <w:left w:val="single" w:sz="8" w:space="0" w:color="000000"/>
-              <w:bottom w:val="single" w:sz="8" w:space="0" w:color="000000"/>
-              <w:right w:val="single" w:sz="8" w:space="0" w:color="000000"/>
-            </w:tcBorders>
-            <w:tcMar>
-              <w:top w:w="100" w:type="dxa"/>
-              <w:left w:w="80" w:type="dxa"/>
-              <w:bottom w:w="100" w:type="dxa"/>
-              <w:right w:w="80" w:type="dxa"/>
-            </w:tcMar>
-            <w:hideMark/>
-          </w:tcPr>
-          <w:p>
-            <w:pPr>
-              <w:suppressAutoHyphens w:val="0"/>
-              <w:spacing w:before="240" w:after="240"/>
-              <w:ind w:left="-20"/>
-              <w:rPr>
-                <w:rFonts w:ascii="Times New Roman" w:hAnsi="Times New Roman" w:cs="Times New Roman"/>
-                <w:sz w:val="24"/>
-                <w:szCs w:val="24"/>
-                <w:lang w:val="es-ES" w:eastAsia="es-ES"/>
-              </w:rPr>
-            </w:pPr>
-            <w:proofErr w:type="spellStart"/>
-            <w:r>
-              <w:rPr>
-                <w:rFonts w:ascii="Arial" w:hAnsi="Arial" w:cs="Arial"/>
-                <w:color w:val="000000"/>
-                <w:sz w:val="22"/>
-                <w:szCs w:val="22"/>
-                <w:lang w:val="es-ES" w:eastAsia="es-ES"/>
-              </w:rPr>
-              <w:t>Konfirmatzen</w:t>
-            </w:r>
-            <w:proofErr w:type="spellEnd"/>
-            <w:r>
-              <w:rPr>
-                <w:rFonts w:ascii="Arial" w:hAnsi="Arial" w:cs="Arial"/>
-                <w:color w:val="000000"/>
-                <w:sz w:val="22"/>
-                <w:szCs w:val="22"/>
-                <w:lang w:val="es-ES" w:eastAsia="es-ES"/>
-              </w:rPr>
-              <w:t xml:space="preserve"> </w:t>
-            </w:r>
-            <w:proofErr w:type="spellStart"/>
-            <w:r>
-              <w:rPr>
-                <w:rFonts w:ascii="Arial" w:hAnsi="Arial" w:cs="Arial"/>
-                <w:color w:val="000000"/>
-                <w:sz w:val="22"/>
-                <w:szCs w:val="22"/>
-                <w:lang w:val="es-ES" w:eastAsia="es-ES"/>
-              </w:rPr>
-              <w:t>bada</w:t>
-            </w:r>
-            <w:proofErr w:type="spellEnd"/>
-          </w:p>
-        </w:tc>
-      </w:tr>
-      <w:tr>
-        <w:trPr>
-          <w:trHeight w:val="485"/>
-        </w:trPr>
-        <w:tc>
-          <w:tcPr>
-            <w:tcW w:w="0" w:type="auto"/>
-            <w:tcBorders>
-              <w:bottom w:val="single" w:sz="8" w:space="0" w:color="000000"/>
-              <w:right w:val="single" w:sz="8" w:space="0" w:color="000000"/>
-            </w:tcBorders>
-            <w:tcMar>
-              <w:top w:w="100" w:type="dxa"/>
-              <w:left w:w="100" w:type="dxa"/>
-              <w:bottom w:w="100" w:type="dxa"/>
-              <w:right w:w="100" w:type="dxa"/>
-            </w:tcMar>
-            <w:hideMark/>
-          </w:tcPr>
-          <w:p>
-            <w:pPr>
-              <w:suppressAutoHyphens w:val="0"/>
-              <w:rPr>
-                <w:rFonts w:ascii="Times New Roman" w:hAnsi="Times New Roman" w:cs="Times New Roman"/>
-                <w:sz w:val="24"/>
-                <w:szCs w:val="24"/>
-                <w:lang w:val="es-ES" w:eastAsia="es-ES"/>
-              </w:rPr>
-            </w:pPr>
-          </w:p>
-        </w:tc>
-        <w:tc>
-          <w:tcPr>
-            <w:tcW w:w="0" w:type="auto"/>
-            <w:gridSpan w:val="2"/>
-            <w:tcBorders>
-              <w:top w:val="single" w:sz="8" w:space="0" w:color="000000"/>
-              <w:left w:val="single" w:sz="8" w:space="0" w:color="000000"/>
-              <w:bottom w:val="single" w:sz="8" w:space="0" w:color="000000"/>
-            </w:tcBorders>
-            <w:tcMar>
-              <w:top w:w="100" w:type="dxa"/>
-              <w:left w:w="80" w:type="dxa"/>
-              <w:bottom w:w="100" w:type="dxa"/>
-              <w:right w:w="80" w:type="dxa"/>
-            </w:tcMar>
-            <w:hideMark/>
-          </w:tcPr>
-          <w:p>
-            <w:pPr>
-              <w:suppressAutoHyphens w:val="0"/>
-              <w:spacing w:before="240" w:after="240"/>
-              <w:ind w:left="-20"/>
-              <w:rPr>
-                <w:rFonts w:ascii="Times New Roman" w:hAnsi="Times New Roman" w:cs="Times New Roman"/>
-                <w:sz w:val="24"/>
-                <w:szCs w:val="24"/>
-                <w:lang w:val="es-ES" w:eastAsia="es-ES"/>
-              </w:rPr>
-            </w:pPr>
-            <w:r>
-              <w:rPr>
-                <w:rFonts w:ascii="Arial" w:hAnsi="Arial" w:cs="Arial"/>
-                <w:color w:val="000000"/>
-                <w:sz w:val="22"/>
-                <w:szCs w:val="22"/>
-                <w:lang w:val="es-ES" w:eastAsia="es-ES"/>
-              </w:rPr>
-              <w:t>2.1</w:t>
-            </w:r>
-          </w:p>
-        </w:tc>
-        <w:tc>
-          <w:tcPr>
-            <w:tcW w:w="0" w:type="auto"/>
-            <w:tcBorders>
-              <w:top w:val="single" w:sz="8" w:space="0" w:color="000000"/>
-              <w:left w:val="single" w:sz="8" w:space="0" w:color="000000"/>
-              <w:bottom w:val="single" w:sz="8" w:space="0" w:color="000000"/>
-              <w:right w:val="single" w:sz="8" w:space="0" w:color="000000"/>
-            </w:tcBorders>
-            <w:tcMar>
-              <w:top w:w="100" w:type="dxa"/>
-              <w:left w:w="80" w:type="dxa"/>
-              <w:bottom w:w="100" w:type="dxa"/>
-              <w:right w:w="80" w:type="dxa"/>
-            </w:tcMar>
-            <w:hideMark/>
-          </w:tcPr>
-          <w:p>
-            <w:pPr>
-              <w:suppressAutoHyphens w:val="0"/>
-              <w:spacing w:before="240" w:after="240"/>
-              <w:ind w:left="-20"/>
-              <w:rPr>
-                <w:rFonts w:ascii="Times New Roman" w:hAnsi="Times New Roman" w:cs="Times New Roman"/>
-                <w:sz w:val="24"/>
-                <w:szCs w:val="24"/>
-                <w:lang w:val="es-ES" w:eastAsia="es-ES"/>
-              </w:rPr>
-            </w:pPr>
-            <w:proofErr w:type="spellStart"/>
-            <w:r>
-              <w:rPr>
-                <w:rFonts w:ascii="Arial" w:hAnsi="Arial" w:cs="Arial"/>
-                <w:color w:val="000000"/>
-                <w:sz w:val="22"/>
-                <w:szCs w:val="22"/>
-                <w:lang w:val="es-ES" w:eastAsia="es-ES"/>
-              </w:rPr>
-              <w:t>Hasierako</w:t>
-            </w:r>
-            <w:proofErr w:type="spellEnd"/>
-            <w:r>
-              <w:rPr>
-                <w:rFonts w:ascii="Arial" w:hAnsi="Arial" w:cs="Arial"/>
-                <w:color w:val="000000"/>
-                <w:sz w:val="22"/>
-                <w:szCs w:val="22"/>
-                <w:lang w:val="es-ES" w:eastAsia="es-ES"/>
-              </w:rPr>
-              <w:t xml:space="preserve"> </w:t>
-            </w:r>
-            <w:proofErr w:type="spellStart"/>
-            <w:r>
-              <w:rPr>
-                <w:rFonts w:ascii="Arial" w:hAnsi="Arial" w:cs="Arial"/>
-                <w:color w:val="000000"/>
-                <w:sz w:val="22"/>
-                <w:szCs w:val="22"/>
-                <w:lang w:val="es-ES" w:eastAsia="es-ES"/>
-              </w:rPr>
-              <w:t>pantaila</w:t>
-            </w:r>
-            <w:proofErr w:type="spellEnd"/>
-            <w:r>
-              <w:rPr>
-                <w:rFonts w:ascii="Arial" w:hAnsi="Arial" w:cs="Arial"/>
-                <w:color w:val="000000"/>
-                <w:sz w:val="22"/>
-                <w:szCs w:val="22"/>
-                <w:lang w:val="es-ES" w:eastAsia="es-ES"/>
-              </w:rPr>
-              <w:t xml:space="preserve"> </w:t>
-            </w:r>
-            <w:proofErr w:type="spellStart"/>
-            <w:r>
-              <w:rPr>
-                <w:rFonts w:ascii="Arial" w:hAnsi="Arial" w:cs="Arial"/>
-                <w:color w:val="000000"/>
-                <w:sz w:val="22"/>
-                <w:szCs w:val="22"/>
-                <w:lang w:val="es-ES" w:eastAsia="es-ES"/>
-              </w:rPr>
-              <w:t>bistaratuko</w:t>
             </w:r>
             <w:proofErr w:type="spellEnd"/>
             <w:r>
@@ -13437,6 +13130,7 @@
                 <w:szCs w:val="24"/>
                 <w:lang w:val="es-ES" w:eastAsia="es-ES"/>
               </w:rPr>
+              <w:lastRenderedPageBreak/>
               <w:t>Izena</w:t>
             </w:r>
             <w:proofErr w:type="spellEnd"/>
@@ -14218,6 +13912,8 @@
                 <w:lang w:val="es-ES" w:eastAsia="es-ES"/>
               </w:rPr>
             </w:pPr>
+            <w:bookmarkStart w:id="0" w:name="_GoBack"/>
+            <w:bookmarkEnd w:id="0"/>
             <w:r>
               <w:rPr>
                 <w:rFonts w:ascii="Arial" w:hAnsi="Arial" w:cs="Arial"/>
@@ -14537,217 +14233,6 @@
                 <w:lang w:val="es-ES" w:eastAsia="es-ES"/>
               </w:rPr>
               <w:t>2</w:t>
-            </w:r>
-          </w:p>
-        </w:tc>
-        <w:tc>
-          <w:tcPr>
-            <w:tcW w:w="0" w:type="auto"/>
-            <w:tcBorders>
-              <w:top w:val="single" w:sz="8" w:space="0" w:color="000000"/>
-              <w:left w:val="single" w:sz="8" w:space="0" w:color="000000"/>
-              <w:bottom w:val="single" w:sz="8" w:space="0" w:color="000000"/>
-              <w:right w:val="single" w:sz="8" w:space="0" w:color="000000"/>
-            </w:tcBorders>
-            <w:tcMar>
-              <w:top w:w="100" w:type="dxa"/>
-              <w:left w:w="80" w:type="dxa"/>
-              <w:bottom w:w="100" w:type="dxa"/>
-              <w:right w:w="80" w:type="dxa"/>
-            </w:tcMar>
-            <w:hideMark/>
-          </w:tcPr>
-          <w:p>
-            <w:pPr>
-              <w:suppressAutoHyphens w:val="0"/>
-              <w:spacing w:before="240" w:after="240"/>
-              <w:ind w:left="-20"/>
-              <w:rPr>
-                <w:rFonts w:ascii="Times New Roman" w:hAnsi="Times New Roman" w:cs="Times New Roman"/>
-                <w:sz w:val="24"/>
-                <w:szCs w:val="24"/>
-                <w:lang w:val="es-ES" w:eastAsia="es-ES"/>
-              </w:rPr>
-            </w:pPr>
-            <w:proofErr w:type="spellStart"/>
-            <w:r>
-              <w:rPr>
-                <w:rFonts w:ascii="Arial" w:hAnsi="Arial" w:cs="Arial"/>
-                <w:color w:val="000000"/>
-                <w:sz w:val="22"/>
-                <w:szCs w:val="22"/>
-                <w:lang w:val="es-ES" w:eastAsia="es-ES"/>
-              </w:rPr>
-              <w:t>Baldin</w:t>
-            </w:r>
-            <w:proofErr w:type="spellEnd"/>
-            <w:r>
-              <w:rPr>
-                <w:rFonts w:ascii="Arial" w:hAnsi="Arial" w:cs="Arial"/>
-                <w:color w:val="000000"/>
-                <w:sz w:val="22"/>
-                <w:szCs w:val="22"/>
-                <w:lang w:val="es-ES" w:eastAsia="es-ES"/>
-              </w:rPr>
-              <w:t xml:space="preserve"> eta </w:t>
-            </w:r>
-            <w:proofErr w:type="spellStart"/>
-            <w:r>
-              <w:rPr>
-                <w:rFonts w:ascii="Arial" w:hAnsi="Arial" w:cs="Arial"/>
-                <w:color w:val="000000"/>
-                <w:sz w:val="22"/>
-                <w:szCs w:val="22"/>
-                <w:lang w:val="es-ES" w:eastAsia="es-ES"/>
-              </w:rPr>
-              <w:t>erabiltzaileak</w:t>
-            </w:r>
-            <w:proofErr w:type="spellEnd"/>
-            <w:r>
-              <w:rPr>
-                <w:rFonts w:ascii="Arial" w:hAnsi="Arial" w:cs="Arial"/>
-                <w:color w:val="000000"/>
-                <w:sz w:val="22"/>
-                <w:szCs w:val="22"/>
-                <w:lang w:val="es-ES" w:eastAsia="es-ES"/>
-              </w:rPr>
-              <w:t xml:space="preserve"> </w:t>
-            </w:r>
-            <w:proofErr w:type="spellStart"/>
-            <w:r>
-              <w:rPr>
-                <w:rFonts w:ascii="Arial" w:hAnsi="Arial" w:cs="Arial"/>
-                <w:color w:val="000000"/>
-                <w:sz w:val="22"/>
-                <w:szCs w:val="22"/>
-                <w:lang w:val="es-ES" w:eastAsia="es-ES"/>
-              </w:rPr>
-              <w:t>eduki</w:t>
-            </w:r>
-            <w:proofErr w:type="spellEnd"/>
-            <w:r>
-              <w:rPr>
-                <w:rFonts w:ascii="Arial" w:hAnsi="Arial" w:cs="Arial"/>
-                <w:color w:val="000000"/>
-                <w:sz w:val="22"/>
-                <w:szCs w:val="22"/>
-                <w:lang w:val="es-ES" w:eastAsia="es-ES"/>
-              </w:rPr>
-              <w:t xml:space="preserve"> </w:t>
-            </w:r>
-            <w:proofErr w:type="spellStart"/>
-            <w:r>
-              <w:rPr>
-                <w:rFonts w:ascii="Arial" w:hAnsi="Arial" w:cs="Arial"/>
-                <w:color w:val="000000"/>
-                <w:sz w:val="22"/>
-                <w:szCs w:val="22"/>
-                <w:lang w:val="es-ES" w:eastAsia="es-ES"/>
-              </w:rPr>
-              <w:t>bat</w:t>
-            </w:r>
-            <w:proofErr w:type="spellEnd"/>
-            <w:r>
-              <w:rPr>
-                <w:rFonts w:ascii="Arial" w:hAnsi="Arial" w:cs="Arial"/>
-                <w:color w:val="000000"/>
-                <w:sz w:val="22"/>
-                <w:szCs w:val="22"/>
-                <w:lang w:val="es-ES" w:eastAsia="es-ES"/>
-              </w:rPr>
-              <w:t xml:space="preserve"> </w:t>
-            </w:r>
-            <w:proofErr w:type="spellStart"/>
-            <w:r>
-              <w:rPr>
-                <w:rFonts w:ascii="Arial" w:hAnsi="Arial" w:cs="Arial"/>
-                <w:color w:val="000000"/>
-                <w:sz w:val="22"/>
-                <w:szCs w:val="22"/>
-                <w:lang w:val="es-ES" w:eastAsia="es-ES"/>
-              </w:rPr>
-              <w:t>klikatzen</w:t>
-            </w:r>
-            <w:proofErr w:type="spellEnd"/>
-            <w:r>
-              <w:rPr>
-                <w:rFonts w:ascii="Arial" w:hAnsi="Arial" w:cs="Arial"/>
-                <w:color w:val="000000"/>
-                <w:sz w:val="22"/>
-                <w:szCs w:val="22"/>
-                <w:lang w:val="es-ES" w:eastAsia="es-ES"/>
-              </w:rPr>
-              <w:t xml:space="preserve"> du</w:t>
-            </w:r>
-          </w:p>
-        </w:tc>
-      </w:tr>
-      <w:tr>
-        <w:trPr>
-          <w:trHeight w:val="485"/>
-        </w:trPr>
-        <w:tc>
-          <w:tcPr>
-            <w:tcW w:w="0" w:type="auto"/>
-            <w:vMerge/>
-            <w:tcBorders>
-              <w:top w:val="single" w:sz="8" w:space="0" w:color="000000"/>
-              <w:left w:val="single" w:sz="8" w:space="0" w:color="000000"/>
-              <w:right w:val="single" w:sz="8" w:space="0" w:color="000000"/>
-            </w:tcBorders>
-            <w:vAlign w:val="center"/>
-            <w:hideMark/>
-          </w:tcPr>
-          <w:p>
-            <w:pPr>
-              <w:suppressAutoHyphens w:val="0"/>
-              <w:rPr>
-                <w:rFonts w:ascii="Times New Roman" w:hAnsi="Times New Roman" w:cs="Times New Roman"/>
-                <w:sz w:val="24"/>
-                <w:szCs w:val="24"/>
-                <w:lang w:val="es-ES" w:eastAsia="es-ES"/>
-              </w:rPr>
-            </w:pPr>
-          </w:p>
-        </w:tc>
-        <w:tc>
-          <w:tcPr>
-            <w:tcW w:w="0" w:type="auto"/>
-            <w:tcBorders>
-              <w:top w:val="single" w:sz="8" w:space="0" w:color="000000"/>
-              <w:left w:val="single" w:sz="8" w:space="0" w:color="000000"/>
-              <w:bottom w:val="single" w:sz="8" w:space="0" w:color="000000"/>
-            </w:tcBorders>
-            <w:tcMar>
-              <w:top w:w="100" w:type="dxa"/>
-              <w:left w:w="80" w:type="dxa"/>
-              <w:bottom w:w="100" w:type="dxa"/>
-              <w:right w:w="80" w:type="dxa"/>
-            </w:tcMar>
-            <w:hideMark/>
-          </w:tcPr>
-          <w:p>
-            <w:pPr>
-              <w:suppressAutoHyphens w:val="0"/>
-              <w:spacing w:before="240" w:after="240"/>
-              <w:ind w:left="-20"/>
-              <w:jc w:val="center"/>
-              <w:rPr>
-                <w:rFonts w:ascii="Times New Roman" w:hAnsi="Times New Roman" w:cs="Times New Roman"/>
-                <w:sz w:val="24"/>
-                <w:szCs w:val="24"/>
-                <w:lang w:val="es-ES" w:eastAsia="es-ES"/>
-              </w:rPr>
-            </w:pPr>
-            <w:r>
-              <w:rPr>
-                <w:rFonts w:ascii="Arial" w:hAnsi="Arial" w:cs="Arial"/>
-                <w:color w:val="000000"/>
-                <w:sz w:val="22"/>
-                <w:szCs w:val="22"/>
-                <w:lang w:val="es-ES" w:eastAsia="es-ES"/>
-              </w:rPr>
-              <w:t>2.1</w:t>
             </w:r>
           </w:p>
         </w:tc>

</xml_diff>